<commit_message>
Fixing wrong email address
</commit_message>
<xml_diff>
--- a/files/Cover Letter.docx
+++ b/files/Cover Letter.docx
@@ -5,9 +5,13 @@
     <w:p>
       <w:pPr>
         <w:pStyle w:val="Date"/>
+        <w:rPr>
+          <w:rFonts w:ascii="Century Gothic" w:hAnsi="Century Gothic"/>
+        </w:rPr>
       </w:pPr>
       <w:r>
         <w:rPr>
+          <w:rFonts w:ascii="Century Gothic" w:hAnsi="Century Gothic"/>
           <w:noProof/>
           <w14:ligatures w14:val="none"/>
           <w14:numForm w14:val="default"/>
@@ -17,25 +21,16 @@
         <mc:AlternateContent>
           <mc:Choice Requires="wpg">
             <w:drawing>
-              <wp:anchor distT="0" distB="2743200" distL="91440" distR="91440" simplePos="0" relativeHeight="251677696" behindDoc="0" locked="0" layoutInCell="1" allowOverlap="1" wp14:anchorId="510CF325" wp14:editId="78D8BB6A">
+              <wp:anchor distT="0" distB="2743200" distL="91440" distR="91440" simplePos="0" relativeHeight="251677696" behindDoc="0" locked="0" layoutInCell="1" allowOverlap="1" wp14:anchorId="510CF325" wp14:editId="0A7EE75E">
                 <wp:simplePos x="0" y="0"/>
-                <mc:AlternateContent>
-                  <mc:Choice Requires="wp14">
-                    <wp:positionH relativeFrom="page">
-                      <wp14:pctPosHOffset>5900</wp14:pctPosHOffset>
-                    </wp:positionH>
-                  </mc:Choice>
-                  <mc:Fallback>
-                    <wp:positionH relativeFrom="page">
-                      <wp:posOffset>458470</wp:posOffset>
-                    </wp:positionH>
-                  </mc:Fallback>
-                </mc:AlternateContent>
+                <wp:positionH relativeFrom="page">
+                  <wp:posOffset>322580</wp:posOffset>
+                </wp:positionH>
                 <wp:positionV relativeFrom="margin">
-                  <wp:align>top</wp:align>
+                  <wp:posOffset>-2540</wp:posOffset>
                 </wp:positionV>
-                <wp:extent cx="1901952" cy="8686800"/>
-                <wp:effectExtent l="0" t="0" r="3175" b="0"/>
+                <wp:extent cx="2188845" cy="8686800"/>
+                <wp:effectExtent l="0" t="0" r="1905" b="0"/>
                 <wp:wrapSquare wrapText="bothSides"/>
                 <wp:docPr id="1" name="Group 1" descr="Contact Info"/>
                 <wp:cNvGraphicFramePr/>
@@ -46,9 +41,9 @@
                       <wpg:grpSpPr>
                         <a:xfrm>
                           <a:off x="0" y="0"/>
-                          <a:ext cx="1901952" cy="8686800"/>
-                          <a:chOff x="0" y="0"/>
-                          <a:chExt cx="1905000" cy="8677275"/>
+                          <a:ext cx="2188845" cy="8686800"/>
+                          <a:chOff x="-138533" y="0"/>
+                          <a:chExt cx="2192802" cy="8677275"/>
                         </a:xfrm>
                       </wpg:grpSpPr>
                       <wps:wsp>
@@ -56,8 +51,8 @@
                         <wps:cNvSpPr txBox="1"/>
                         <wps:spPr>
                           <a:xfrm>
-                            <a:off x="0" y="0"/>
-                            <a:ext cx="1905000" cy="4248150"/>
+                            <a:off x="-107748" y="0"/>
+                            <a:ext cx="2162016" cy="4248150"/>
                           </a:xfrm>
                           <a:prstGeom prst="rect">
                             <a:avLst/>
@@ -86,6 +81,11 @@
                           <w:txbxContent>
                             <w:sdt>
                               <w:sdtPr>
+                                <w:rPr>
+                                  <w:rStyle w:val="Heading1Char"/>
+                                  <w:sz w:val="72"/>
+                                  <w:szCs w:val="72"/>
+                                </w:rPr>
                                 <w:alias w:val="Your Name"/>
                                 <w:tag w:val=""/>
                                 <w:id w:val="177164487"/>
@@ -95,13 +95,26 @@
                                 <w:dataBinding w:prefixMappings="xmlns:ns0='http://purl.org/dc/elements/1.1/' xmlns:ns1='http://schemas.openxmlformats.org/package/2006/metadata/core-properties' " w:xpath="/ns1:coreProperties[1]/ns0:creator[1]" w:storeItemID="{6C3C8BC8-F283-45AE-878A-BAB7291924A1}"/>
                                 <w:text w:multiLine="1"/>
                               </w:sdtPr>
-                              <w:sdtEndPr/>
+                              <w:sdtEndPr>
+                                <w:rPr>
+                                  <w:rStyle w:val="Heading1Char"/>
+                                </w:rPr>
+                              </w:sdtEndPr>
                               <w:sdtContent>
                                 <w:p>
                                   <w:pPr>
                                     <w:pStyle w:val="Name"/>
+                                    <w:rPr>
+                                      <w:rStyle w:val="Heading1Char"/>
+                                      <w:sz w:val="72"/>
+                                    </w:rPr>
                                   </w:pPr>
                                   <w:r>
+                                    <w:rPr>
+                                      <w:rStyle w:val="Heading1Char"/>
+                                      <w:sz w:val="72"/>
+                                      <w:szCs w:val="72"/>
+                                    </w:rPr>
                                     <w:t>Patricia Hector</w:t>
                                   </w:r>
                                 </w:p>
@@ -121,8 +134,8 @@
                         <wps:cNvSpPr txBox="1"/>
                         <wps:spPr>
                           <a:xfrm>
-                            <a:off x="0" y="4429125"/>
-                            <a:ext cx="1905000" cy="4248150"/>
+                            <a:off x="-138533" y="4429125"/>
+                            <a:ext cx="2192802" cy="4248150"/>
                           </a:xfrm>
                           <a:prstGeom prst="rect">
                             <a:avLst/>
@@ -151,6 +164,9 @@
                           <w:txbxContent>
                             <w:sdt>
                               <w:sdtPr>
+                                <w:rPr>
+                                  <w:rFonts w:ascii="Century Gothic" w:hAnsi="Century Gothic"/>
+                                </w:rPr>
                                 <w:alias w:val="Address"/>
                                 <w:tag w:val=""/>
                                 <w:id w:val="857930560"/>
@@ -160,7 +176,15 @@
                               <w:sdtEndPr/>
                               <w:sdtContent>
                                 <w:p>
+                                  <w:pPr>
+                                    <w:rPr>
+                                      <w:rFonts w:ascii="Century Gothic" w:hAnsi="Century Gothic"/>
+                                    </w:rPr>
+                                  </w:pPr>
                                   <w:r>
+                                    <w:rPr>
+                                      <w:rFonts w:ascii="Century Gothic" w:hAnsi="Century Gothic"/>
+                                    </w:rPr>
                                     <w:t>8441SW 148PLACE, Miami, FL 33193</w:t>
                                   </w:r>
                                 </w:p>
@@ -168,6 +192,9 @@
                             </w:sdt>
                             <w:sdt>
                               <w:sdtPr>
+                                <w:rPr>
+                                  <w:rFonts w:ascii="Century Gothic" w:hAnsi="Century Gothic"/>
+                                </w:rPr>
                                 <w:alias w:val="Telephone"/>
                                 <w:tag w:val=""/>
                                 <w:id w:val="1004709174"/>
@@ -179,8 +206,14 @@
                                 <w:p>
                                   <w:pPr>
                                     <w:pStyle w:val="ContactInfo"/>
+                                    <w:rPr>
+                                      <w:rFonts w:ascii="Century Gothic" w:hAnsi="Century Gothic"/>
+                                    </w:rPr>
                                   </w:pPr>
                                   <w:r>
+                                    <w:rPr>
+                                      <w:rFonts w:ascii="Century Gothic" w:hAnsi="Century Gothic"/>
+                                    </w:rPr>
                                     <w:t>7863723667</w:t>
                                   </w:r>
                                 </w:p>
@@ -188,6 +221,9 @@
                             </w:sdt>
                             <w:sdt>
                               <w:sdtPr>
+                                <w:rPr>
+                                  <w:rFonts w:ascii="Century Gothic" w:hAnsi="Century Gothic"/>
+                                </w:rPr>
                                 <w:alias w:val="Email"/>
                                 <w:tag w:val=""/>
                                 <w:id w:val="2087269705"/>
@@ -199,15 +235,25 @@
                                 <w:p>
                                   <w:pPr>
                                     <w:pStyle w:val="ContactInfo"/>
+                                    <w:rPr>
+                                      <w:rFonts w:ascii="Century Gothic" w:hAnsi="Century Gothic"/>
+                                    </w:rPr>
                                   </w:pPr>
                                   <w:r>
-                                    <w:t>patriciahector_work@gmail.com</w:t>
+                                    <w:rPr>
+                                      <w:rFonts w:ascii="Century Gothic" w:hAnsi="Century Gothic"/>
+                                    </w:rPr>
+                                    <w:t>patriciahectorwork@gmail.com</w:t>
                                   </w:r>
                                 </w:p>
                               </w:sdtContent>
                             </w:sdt>
                             <w:sdt>
                               <w:sdtPr>
+                                <w:rPr>
+                                  <w:rFonts w:ascii="Century Gothic" w:hAnsi="Century Gothic"/>
+                                  <w:b/>
+                                </w:rPr>
                                 <w:alias w:val="Website"/>
                                 <w:tag w:val=""/>
                                 <w:id w:val="-2006035799"/>
@@ -219,8 +265,16 @@
                                 <w:p>
                                   <w:pPr>
                                     <w:pStyle w:val="ContactInfo"/>
+                                    <w:rPr>
+                                      <w:rFonts w:ascii="Century Gothic" w:hAnsi="Century Gothic"/>
+                                      <w:b/>
+                                    </w:rPr>
                                   </w:pPr>
                                   <w:r>
+                                    <w:rPr>
+                                      <w:rFonts w:ascii="Century Gothic" w:hAnsi="Century Gothic"/>
+                                      <w:b/>
+                                    </w:rPr>
                                     <w:t>patthector.github.io</w:t>
                                   </w:r>
                                 </w:p>
@@ -249,16 +303,21 @@
           </mc:Choice>
           <mc:Fallback>
             <w:pict>
-              <v:group w14:anchorId="510CF325" id="Group 1" o:spid="_x0000_s1026" alt="Contact Info" style="position:absolute;margin-left:0;margin-top:0;width:149.75pt;height:684pt;z-index:251677696;mso-height-percent:1000;mso-left-percent:59;mso-wrap-distance-left:7.2pt;mso-wrap-distance-right:7.2pt;mso-wrap-distance-bottom:3in;mso-position-horizontal-relative:page;mso-position-vertical:top;mso-position-vertical-relative:margin;mso-height-percent:1000;mso-left-percent:59;mso-width-relative:margin;mso-height-relative:margin" coordsize="19050,86772" o:gfxdata="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">
+              <v:group w14:anchorId="510CF325" id="Group 1" o:spid="_x0000_s1026" alt="Contact Info" style="position:absolute;margin-left:25.4pt;margin-top:-.2pt;width:172.35pt;height:684pt;z-index:251677696;mso-height-percent:1000;mso-wrap-distance-left:7.2pt;mso-wrap-distance-right:7.2pt;mso-wrap-distance-bottom:3in;mso-position-horizontal-relative:page;mso-position-vertical-relative:margin;mso-height-percent:1000;mso-width-relative:margin;mso-height-relative:margin" coordorigin="-1385" coordsize="21928,86772" o:gfxdata="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">
                 <v:shapetype id="_x0000_t202" coordsize="21600,21600" o:spt="202" path="m,l,21600r21600,l21600,xe">
                   <v:stroke joinstyle="miter"/>
                   <v:path gradientshapeok="t" o:connecttype="rect"/>
                 </v:shapetype>
-                <v:shape id="Text Box 11" o:spid="_x0000_s1027" type="#_x0000_t202" style="position:absolute;width:19050;height:42481;visibility:visible;mso-wrap-style:square;v-text-anchor:top" o:gfxdata="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" filled="f" stroked="f" strokeweight=".5pt">
+                <v:shape id="Text Box 11" o:spid="_x0000_s1027" type="#_x0000_t202" style="position:absolute;left:-1077;width:21619;height:42481;visibility:visible;mso-wrap-style:square;v-text-anchor:top" o:gfxdata="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" filled="f" stroked="f" strokeweight=".5pt">
                   <v:textbox inset="0,0,0,0">
                     <w:txbxContent>
                       <w:sdt>
                         <w:sdtPr>
+                          <w:rPr>
+                            <w:rStyle w:val="Heading1Char"/>
+                            <w:sz w:val="72"/>
+                            <w:szCs w:val="72"/>
+                          </w:rPr>
                           <w:alias w:val="Your Name"/>
                           <w:tag w:val=""/>
                           <w:id w:val="177164487"/>
@@ -268,13 +327,26 @@
                           <w:dataBinding w:prefixMappings="xmlns:ns0='http://purl.org/dc/elements/1.1/' xmlns:ns1='http://schemas.openxmlformats.org/package/2006/metadata/core-properties' " w:xpath="/ns1:coreProperties[1]/ns0:creator[1]" w:storeItemID="{6C3C8BC8-F283-45AE-878A-BAB7291924A1}"/>
                           <w:text w:multiLine="1"/>
                         </w:sdtPr>
-                        <w:sdtEndPr/>
+                        <w:sdtEndPr>
+                          <w:rPr>
+                            <w:rStyle w:val="Heading1Char"/>
+                          </w:rPr>
+                        </w:sdtEndPr>
                         <w:sdtContent>
                           <w:p>
                             <w:pPr>
                               <w:pStyle w:val="Name"/>
+                              <w:rPr>
+                                <w:rStyle w:val="Heading1Char"/>
+                                <w:sz w:val="72"/>
+                              </w:rPr>
                             </w:pPr>
                             <w:r>
+                              <w:rPr>
+                                <w:rStyle w:val="Heading1Char"/>
+                                <w:sz w:val="72"/>
+                                <w:szCs w:val="72"/>
+                              </w:rPr>
                               <w:t>Patricia Hector</w:t>
                             </w:r>
                           </w:p>
@@ -283,11 +355,14 @@
                     </w:txbxContent>
                   </v:textbox>
                 </v:shape>
-                <v:shape id="Text Box 12" o:spid="_x0000_s1028" type="#_x0000_t202" style="position:absolute;top:44291;width:19050;height:42481;visibility:visible;mso-wrap-style:square;v-text-anchor:bottom" o:gfxdata="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" filled="f" stroked="f" strokeweight=".5pt">
+                <v:shape id="Text Box 12" o:spid="_x0000_s1028" type="#_x0000_t202" style="position:absolute;left:-1385;top:44291;width:21927;height:42481;visibility:visible;mso-wrap-style:square;v-text-anchor:bottom" o:gfxdata="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" filled="f" stroked="f" strokeweight=".5pt">
                   <v:textbox inset="0,0,0,0">
                     <w:txbxContent>
                       <w:sdt>
                         <w:sdtPr>
+                          <w:rPr>
+                            <w:rFonts w:ascii="Century Gothic" w:hAnsi="Century Gothic"/>
+                          </w:rPr>
                           <w:alias w:val="Address"/>
                           <w:tag w:val=""/>
                           <w:id w:val="857930560"/>
@@ -297,7 +372,15 @@
                         <w:sdtEndPr/>
                         <w:sdtContent>
                           <w:p>
+                            <w:pPr>
+                              <w:rPr>
+                                <w:rFonts w:ascii="Century Gothic" w:hAnsi="Century Gothic"/>
+                              </w:rPr>
+                            </w:pPr>
                             <w:r>
+                              <w:rPr>
+                                <w:rFonts w:ascii="Century Gothic" w:hAnsi="Century Gothic"/>
+                              </w:rPr>
                               <w:t>8441SW 148PLACE, Miami, FL 33193</w:t>
                             </w:r>
                           </w:p>
@@ -305,6 +388,9 @@
                       </w:sdt>
                       <w:sdt>
                         <w:sdtPr>
+                          <w:rPr>
+                            <w:rFonts w:ascii="Century Gothic" w:hAnsi="Century Gothic"/>
+                          </w:rPr>
                           <w:alias w:val="Telephone"/>
                           <w:tag w:val=""/>
                           <w:id w:val="1004709174"/>
@@ -316,8 +402,14 @@
                           <w:p>
                             <w:pPr>
                               <w:pStyle w:val="ContactInfo"/>
+                              <w:rPr>
+                                <w:rFonts w:ascii="Century Gothic" w:hAnsi="Century Gothic"/>
+                              </w:rPr>
                             </w:pPr>
                             <w:r>
+                              <w:rPr>
+                                <w:rFonts w:ascii="Century Gothic" w:hAnsi="Century Gothic"/>
+                              </w:rPr>
                               <w:t>7863723667</w:t>
                             </w:r>
                           </w:p>
@@ -325,6 +417,9 @@
                       </w:sdt>
                       <w:sdt>
                         <w:sdtPr>
+                          <w:rPr>
+                            <w:rFonts w:ascii="Century Gothic" w:hAnsi="Century Gothic"/>
+                          </w:rPr>
                           <w:alias w:val="Email"/>
                           <w:tag w:val=""/>
                           <w:id w:val="2087269705"/>
@@ -336,15 +431,25 @@
                           <w:p>
                             <w:pPr>
                               <w:pStyle w:val="ContactInfo"/>
+                              <w:rPr>
+                                <w:rFonts w:ascii="Century Gothic" w:hAnsi="Century Gothic"/>
+                              </w:rPr>
                             </w:pPr>
                             <w:r>
-                              <w:t>patriciahector_work@gmail.com</w:t>
+                              <w:rPr>
+                                <w:rFonts w:ascii="Century Gothic" w:hAnsi="Century Gothic"/>
+                              </w:rPr>
+                              <w:t>patriciahectorwork@gmail.com</w:t>
                             </w:r>
                           </w:p>
                         </w:sdtContent>
                       </w:sdt>
                       <w:sdt>
                         <w:sdtPr>
+                          <w:rPr>
+                            <w:rFonts w:ascii="Century Gothic" w:hAnsi="Century Gothic"/>
+                            <w:b/>
+                          </w:rPr>
                           <w:alias w:val="Website"/>
                           <w:tag w:val=""/>
                           <w:id w:val="-2006035799"/>
@@ -356,8 +461,16 @@
                           <w:p>
                             <w:pPr>
                               <w:pStyle w:val="ContactInfo"/>
+                              <w:rPr>
+                                <w:rFonts w:ascii="Century Gothic" w:hAnsi="Century Gothic"/>
+                                <w:b/>
+                              </w:rPr>
                             </w:pPr>
                             <w:r>
+                              <w:rPr>
+                                <w:rFonts w:ascii="Century Gothic" w:hAnsi="Century Gothic"/>
+                                <w:b/>
+                              </w:rPr>
                               <w:t>patthector.github.io</w:t>
                             </w:r>
                           </w:p>
@@ -374,6 +487,9 @@
       </w:r>
       <w:sdt>
         <w:sdtPr>
+          <w:rPr>
+            <w:rFonts w:ascii="Century Gothic" w:hAnsi="Century Gothic"/>
+          </w:rPr>
           <w:id w:val="-80211151"/>
           <w:placeholder>
             <w:docPart w:val="A6A2A781D1FB4516B61AE37F8DA2F971"/>
@@ -388,78 +504,70 @@
         <w:sdtEndPr/>
         <w:sdtContent>
           <w:r>
+            <w:rPr>
+              <w:rFonts w:ascii="Century Gothic" w:hAnsi="Century Gothic"/>
+            </w:rPr>
             <w:t>February 25, 2019</w:t>
           </w:r>
         </w:sdtContent>
       </w:sdt>
-      <w:bookmarkStart w:id="0" w:name="_GoBack"/>
-      <w:bookmarkEnd w:id="0"/>
     </w:p>
     <w:p>
+      <w:pPr>
+        <w:jc w:val="both"/>
+        <w:rPr>
+          <w:rFonts w:ascii="Century Gothic" w:hAnsi="Century Gothic"/>
+          <w:sz w:val="22"/>
+        </w:rPr>
+      </w:pPr>
       <w:r>
+        <w:rPr>
+          <w:rFonts w:ascii="Century Gothic" w:hAnsi="Century Gothic"/>
+          <w:sz w:val="22"/>
+        </w:rPr>
         <w:t xml:space="preserve">Dear </w:t>
       </w:r>
       <w:r>
+        <w:rPr>
+          <w:rFonts w:ascii="Century Gothic" w:hAnsi="Century Gothic"/>
+          <w:sz w:val="22"/>
+        </w:rPr>
         <w:t>Sir or Madam</w:t>
       </w:r>
       <w:r>
+        <w:rPr>
+          <w:rFonts w:ascii="Century Gothic" w:hAnsi="Century Gothic"/>
+          <w:sz w:val="22"/>
+        </w:rPr>
         <w:t>:</w:t>
       </w:r>
     </w:p>
     <w:p>
       <w:pPr>
+        <w:jc w:val="both"/>
         <w:rPr>
-          <w:rFonts w:cstheme="minorHAnsi"/>
+          <w:rFonts w:ascii="Century Gothic" w:hAnsi="Century Gothic" w:cstheme="minorHAnsi"/>
           <w:iCs/>
           <w:color w:val="auto"/>
+          <w:sz w:val="22"/>
           <w:szCs w:val="24"/>
         </w:rPr>
       </w:pPr>
       <w:r>
         <w:rPr>
-          <w:rFonts w:cstheme="minorHAnsi"/>
+          <w:rFonts w:ascii="Century Gothic" w:hAnsi="Century Gothic" w:cstheme="minorHAnsi"/>
           <w:color w:val="auto"/>
+          <w:sz w:val="22"/>
           <w:szCs w:val="24"/>
         </w:rPr>
-        <w:t>I read with enthusiasm your recent advertisement for the Junior Web Developer position and am writing to express my interest. My superior focus and attention to detail combined with my extensive knowledge of HTML, CSS, SASS, Bootstrap, Adobe Photoshop, Adobe Illustrator,</w:t>
+        <w:t xml:space="preserve">I read with enthusiasm your recent advertisement for the Junior Web Developer position and am writing to express my interest. My superior focus and attention to detail combined with my extensive knowledge of HTML, CSS, SASS, Bootstrap, Adobe Photoshop, Adobe Illustrator, JavaScript, AJAX, jQuery, PHP, mySQL, Git, makes me an exceptional choice. </w:t>
       </w:r>
       <w:r>
         <w:rPr>
-          <w:rFonts w:cstheme="minorHAnsi"/>
-          <w:color w:val="auto"/>
-          <w:szCs w:val="24"/>
-        </w:rPr>
-        <w:t xml:space="preserve"> JavaScript, AJAX, jQuery,</w:t>
-      </w:r>
-      <w:r>
-        <w:rPr>
-          <w:rFonts w:cstheme="minorHAnsi"/>
-          <w:color w:val="auto"/>
-          <w:szCs w:val="24"/>
-        </w:rPr>
-        <w:t xml:space="preserve"> PHP, </w:t>
-      </w:r>
-      <w:r>
-        <w:rPr>
-          <w:rFonts w:cstheme="minorHAnsi"/>
-          <w:color w:val="auto"/>
-          <w:szCs w:val="24"/>
-        </w:rPr>
-        <w:t>my</w:t>
-      </w:r>
-      <w:r>
-        <w:rPr>
-          <w:rFonts w:cstheme="minorHAnsi"/>
-          <w:color w:val="auto"/>
-          <w:szCs w:val="24"/>
-        </w:rPr>
-        <w:t xml:space="preserve">SQL, Git, makes me an exceptional choice. </w:t>
-      </w:r>
-      <w:r>
-        <w:rPr>
-          <w:rFonts w:cstheme="minorHAnsi"/>
+          <w:rFonts w:ascii="Century Gothic" w:hAnsi="Century Gothic" w:cstheme="minorHAnsi"/>
           <w:iCs/>
           <w:color w:val="auto"/>
+          <w:sz w:val="22"/>
           <w:szCs w:val="24"/>
         </w:rPr>
         <w:t>Building state-of-the-art, easy to use, user-friendly websites and applications is truly a passion of mine and I am confident I would be an excellent addition to your organization. In addition to my knowledge base, I actively seek out new technologies and stay up-to-date on industry trends and advancements.</w:t>
@@ -467,18 +575,21 @@
     </w:p>
     <w:p>
       <w:pPr>
+        <w:jc w:val="both"/>
         <w:rPr>
-          <w:rFonts w:ascii="Calibri" w:hAnsi="Calibri" w:cs="Calibri"/>
+          <w:rFonts w:ascii="Century Gothic" w:hAnsi="Century Gothic" w:cs="Calibri"/>
           <w:iCs/>
           <w:color w:val="auto"/>
+          <w:sz w:val="22"/>
           <w:szCs w:val="24"/>
         </w:rPr>
       </w:pPr>
       <w:r>
         <w:rPr>
-          <w:rFonts w:ascii="Calibri" w:hAnsi="Calibri" w:cs="Calibri"/>
+          <w:rFonts w:ascii="Century Gothic" w:hAnsi="Century Gothic" w:cs="Calibri"/>
           <w:iCs/>
           <w:color w:val="auto"/>
+          <w:sz w:val="22"/>
           <w:szCs w:val="24"/>
         </w:rPr>
         <w:t>I have attached a copy of my resume, along with links to websites and applications I have been working on.</w:t>
@@ -486,18 +597,21 @@
     </w:p>
     <w:p>
       <w:pPr>
+        <w:jc w:val="both"/>
         <w:rPr>
-          <w:rFonts w:ascii="Calibri" w:hAnsi="Calibri" w:cs="Calibri"/>
+          <w:rFonts w:ascii="Century Gothic" w:hAnsi="Century Gothic" w:cs="Calibri"/>
           <w:iCs/>
           <w:color w:val="auto"/>
+          <w:sz w:val="22"/>
           <w:szCs w:val="24"/>
         </w:rPr>
       </w:pPr>
       <w:r>
         <w:rPr>
-          <w:rFonts w:ascii="Calibri" w:hAnsi="Calibri" w:cs="Calibri"/>
+          <w:rFonts w:ascii="Century Gothic" w:hAnsi="Century Gothic" w:cs="Calibri"/>
           <w:iCs/>
           <w:color w:val="auto"/>
+          <w:sz w:val="22"/>
           <w:szCs w:val="24"/>
         </w:rPr>
         <w:t xml:space="preserve">I can be reached anytime via my cell phone, 7863723667 or by email at </w:t>
@@ -506,19 +620,20 @@
         <w:r>
           <w:rPr>
             <w:rStyle w:val="Hyperlink"/>
-            <w:rFonts w:ascii="Calibri" w:hAnsi="Calibri" w:cs="Calibri"/>
+            <w:rFonts w:ascii="Century Gothic" w:hAnsi="Century Gothic" w:cs="Calibri"/>
             <w:iCs/>
-            <w:color w:val="auto"/>
+            <w:sz w:val="22"/>
             <w:szCs w:val="24"/>
           </w:rPr>
-          <w:t>patriciahector_work@gmail.com</w:t>
+          <w:t>patriciahectorwork@gmail.com</w:t>
         </w:r>
       </w:hyperlink>
       <w:r>
         <w:rPr>
-          <w:rFonts w:ascii="Calibri" w:hAnsi="Calibri" w:cs="Calibri"/>
+          <w:rFonts w:ascii="Century Gothic" w:hAnsi="Century Gothic" w:cs="Calibri"/>
           <w:iCs/>
           <w:color w:val="auto"/>
+          <w:sz w:val="22"/>
           <w:szCs w:val="24"/>
         </w:rPr>
         <w:t>.</w:t>
@@ -526,18 +641,21 @@
     </w:p>
     <w:p>
       <w:pPr>
+        <w:jc w:val="both"/>
         <w:rPr>
-          <w:rFonts w:ascii="Calibri" w:hAnsi="Calibri" w:cs="Calibri"/>
+          <w:rFonts w:ascii="Century Gothic" w:hAnsi="Century Gothic" w:cs="Calibri"/>
           <w:iCs/>
           <w:color w:val="auto"/>
+          <w:sz w:val="22"/>
           <w:szCs w:val="24"/>
         </w:rPr>
       </w:pPr>
       <w:r>
         <w:rPr>
-          <w:rFonts w:ascii="Calibri" w:hAnsi="Calibri" w:cs="Calibri"/>
+          <w:rFonts w:ascii="Century Gothic" w:hAnsi="Century Gothic" w:cs="Calibri"/>
           <w:iCs/>
           <w:color w:val="auto"/>
+          <w:sz w:val="22"/>
           <w:szCs w:val="24"/>
         </w:rPr>
         <w:t>Thank you for your time and consideration. I look forward to speaking with you about this opportunity.</w:t>
@@ -546,13 +664,26 @@
     <w:p>
       <w:pPr>
         <w:pStyle w:val="Closing"/>
+        <w:jc w:val="both"/>
+        <w:rPr>
+          <w:rFonts w:ascii="Century Gothic" w:hAnsi="Century Gothic"/>
+          <w:sz w:val="22"/>
+        </w:rPr>
       </w:pPr>
       <w:r>
+        <w:rPr>
+          <w:rFonts w:ascii="Century Gothic" w:hAnsi="Century Gothic"/>
+          <w:sz w:val="22"/>
+        </w:rPr>
         <w:t>Sincerely,</w:t>
       </w:r>
     </w:p>
     <w:sdt>
       <w:sdtPr>
+        <w:rPr>
+          <w:rFonts w:ascii="Century Gothic" w:hAnsi="Century Gothic"/>
+          <w:sz w:val="22"/>
+        </w:rPr>
         <w:alias w:val="Your Name"/>
         <w:tag w:val=""/>
         <w:id w:val="1197042864"/>
@@ -565,7 +696,18 @@
       <w:sdtEndPr/>
       <w:sdtContent>
         <w:p>
+          <w:pPr>
+            <w:jc w:val="both"/>
+            <w:rPr>
+              <w:rFonts w:ascii="Century Gothic" w:hAnsi="Century Gothic"/>
+              <w:sz w:val="22"/>
+            </w:rPr>
+          </w:pPr>
           <w:r>
+            <w:rPr>
+              <w:rFonts w:ascii="Century Gothic" w:hAnsi="Century Gothic"/>
+              <w:sz w:val="22"/>
+            </w:rPr>
             <w:t>Patricia Hector</w:t>
           </w:r>
         </w:p>
@@ -574,7 +716,12 @@
     <w:p>
       <w:pPr>
         <w:pStyle w:val="Enclosure"/>
-      </w:pPr>
+        <w:rPr>
+          <w:rFonts w:ascii="Century Gothic" w:hAnsi="Century Gothic"/>
+        </w:rPr>
+      </w:pPr>
+      <w:bookmarkStart w:id="0" w:name="_GoBack"/>
+      <w:bookmarkEnd w:id="0"/>
     </w:p>
     <w:sectPr>
       <w:headerReference w:type="default" r:id="rId11"/>
@@ -2355,6 +2502,18 @@
       <w:u w:val="single"/>
     </w:rPr>
   </w:style>
+  <w:style w:type="character" w:styleId="UnresolvedMention">
+    <w:name w:val="Unresolved Mention"/>
+    <w:basedOn w:val="DefaultParagraphFont"/>
+    <w:uiPriority w:val="99"/>
+    <w:semiHidden/>
+    <w:unhideWhenUsed/>
+    <w:rsid w:val="00DB07F8"/>
+    <w:rPr>
+      <w:color w:val="605E5C"/>
+      <w:shd w:val="clear" w:color="auto" w:fill="E1DFDD"/>
+    </w:rPr>
+  </w:style>
 </w:styles>
 </file>
 
@@ -2462,6 +2621,13 @@
     <w:pitch w:val="fixed"/>
     <w:sig w:usb0="E00002FF" w:usb1="6AC7FDFB" w:usb2="08000012" w:usb3="00000000" w:csb0="0002009F" w:csb1="00000000"/>
   </w:font>
+  <w:font w:name="Century Gothic">
+    <w:altName w:val="Century Gothic"/>
+    <w:charset w:val="00"/>
+    <w:family w:val="swiss"/>
+    <w:pitch w:val="variable"/>
+    <w:sig w:usb0="00000287" w:usb1="00000000" w:usb2="00000000" w:usb3="00000000" w:csb0="0000009F" w:csb1="00000000"/>
+  </w:font>
   <w:font w:name="MS Mincho">
     <w:altName w:val="ＭＳ 明朝"/>
     <w:panose1 w:val="02020609040205080304"/>
@@ -2622,8 +2788,11 @@
   </w:compat>
   <w:rsids>
     <w:rsidRoot w:val="005C4ACC"/>
+    <w:rsid w:val="0034393B"/>
     <w:rsid w:val="005C4ACC"/>
+    <w:rsid w:val="007B2E3D"/>
     <w:rsid w:val="00A20596"/>
+    <w:rsid w:val="00E604CC"/>
     <w:rsid w:val="00F001B4"/>
   </w:rsids>
   <m:mathPr>
@@ -3363,7 +3532,7 @@
   <CompanyAddress>8441SW 148PLACE, Miami, FL 33193</CompanyAddress>
   <CompanyPhone>7863723667</CompanyPhone>
   <CompanyFax>patthector.github.io</CompanyFax>
-  <CompanyEmail>patriciahector_work@gmail.com</CompanyEmail>
+  <CompanyEmail>patriciahectorwork@gmail.com</CompanyEmail>
 </CoverPageProperties>
 </file>
 
@@ -3396,7 +3565,7 @@
 </file>
 
 <file path=customXml/itemProps3.xml><?xml version="1.0" encoding="utf-8"?>
-<ds:datastoreItem xmlns:ds="http://schemas.openxmlformats.org/officeDocument/2006/customXml" ds:itemID="{49E4FC21-B306-4AC2-AB30-F370A621B40D}">
+<ds:datastoreItem xmlns:ds="http://schemas.openxmlformats.org/officeDocument/2006/customXml" ds:itemID="{B7333082-F606-4F33-9CC0-C28A2A1A679D}">
   <ds:schemaRefs>
     <ds:schemaRef ds:uri="http://schemas.openxmlformats.org/officeDocument/2006/bibliography"/>
   </ds:schemaRefs>

</xml_diff>